<commit_message>
Kniting for MS Word
It is not possible to produce a PDF one. I've got no LaTeX in this
computer.
</commit_message>
<xml_diff>
--- a/PA1_template.docx
+++ b/PA1_template.docx
@@ -34,6 +34,16 @@
         <w:t xml:space="preserve">1</w:t>
       </w:r>
     </w:p>
+    <w:bookmarkStart w:id="21" w:name="loading-the-libraries-used-in-the-script"/>
+    <w:p>
+      <w:pPr>
+        <w:pStyle w:val="Heading4"/>
+      </w:pPr>
+      <w:r>
+        <w:t xml:space="preserve">Loading the libraries used in the script</w:t>
+      </w:r>
+    </w:p>
+    <w:bookmarkEnd w:id="21"/>
     <w:p>
       <w:pPr>
         <w:pStyle w:val="SourceCode"/>
@@ -267,7 +277,24 @@
         <w:t xml:space="preserve">##     hour, mday, month, quarter, wday, week, yday, year</w:t>
       </w:r>
     </w:p>
-    <w:bookmarkStart w:id="21" w:name="loading-and-preprocessing-the-data"/>
+    <w:p>
+      <w:pPr>
+        <w:pStyle w:val="SourceCode"/>
+      </w:pPr>
+      <w:r>
+        <w:rPr>
+          <w:rStyle w:val="KeywordTok"/>
+        </w:rPr>
+        <w:t xml:space="preserve">library</w:t>
+      </w:r>
+      <w:r>
+        <w:rPr>
+          <w:rStyle w:val="NormalTok"/>
+        </w:rPr>
+        <w:t xml:space="preserve">(ggplot2)</w:t>
+      </w:r>
+    </w:p>
+    <w:bookmarkStart w:id="22" w:name="loading-and-preprocessing-the-data"/>
     <w:p>
       <w:pPr>
         <w:pStyle w:val="Heading2"/>
@@ -276,7 +303,7 @@
         <w:t xml:space="preserve">Loading and preprocessing the data</w:t>
       </w:r>
     </w:p>
-    <w:bookmarkEnd w:id="21"/>
+    <w:bookmarkEnd w:id="22"/>
     <w:p>
       <w:pPr>
         <w:pStyle w:val="SourceCode"/>
@@ -318,7 +345,7 @@
         <w:t xml:space="preserve">)</w:t>
       </w:r>
     </w:p>
-    <w:bookmarkStart w:id="22" w:name="what-is-mean-total-number-of-steps-taken-per-day"/>
+    <w:bookmarkStart w:id="23" w:name="what-is-mean-total-number-of-steps-taken-per-day"/>
     <w:p>
       <w:pPr>
         <w:pStyle w:val="Heading2"/>
@@ -327,17 +354,17 @@
         <w:t xml:space="preserve">What is mean total number of steps taken per day?</w:t>
       </w:r>
     </w:p>
-    <w:bookmarkEnd w:id="22"/>
-    <w:bookmarkStart w:id="23" w:name="calculate-the-total-number-of-steps-taken-per-day"/>
-    <w:p>
-      <w:pPr>
-        <w:pStyle w:val="Heading3"/>
+    <w:bookmarkEnd w:id="23"/>
+    <w:bookmarkStart w:id="24" w:name="calculate-the-total-number-of-steps-taken-per-day"/>
+    <w:p>
+      <w:pPr>
+        <w:pStyle w:val="Heading4"/>
       </w:pPr>
       <w:r>
         <w:t xml:space="preserve">1. Calculate the total number of steps taken per day:</w:t>
       </w:r>
     </w:p>
-    <w:bookmarkEnd w:id="23"/>
+    <w:bookmarkEnd w:id="24"/>
     <w:p>
       <w:pPr>
         <w:pStyle w:val="SourceCode"/>
@@ -373,6 +400,15 @@
         <w:t xml:space="preserve"> </w:t>
       </w:r>
       <w:r>
+        <w:br w:type="textWrapping"/>
+      </w:r>
+      <w:r>
+        <w:rPr>
+          <w:rStyle w:val="StringTok"/>
+        </w:rPr>
+        <w:t xml:space="preserve">    </w:t>
+      </w:r>
+      <w:r>
         <w:rPr>
           <w:rStyle w:val="KeywordTok"/>
         </w:rPr>
@@ -391,6 +427,15 @@
         <w:t xml:space="preserve"> </w:t>
       </w:r>
       <w:r>
+        <w:br w:type="textWrapping"/>
+      </w:r>
+      <w:r>
+        <w:rPr>
+          <w:rStyle w:val="StringTok"/>
+        </w:rPr>
+        <w:t xml:space="preserve">    </w:t>
+      </w:r>
+      <w:r>
         <w:rPr>
           <w:rStyle w:val="KeywordTok"/>
         </w:rPr>
@@ -558,16 +603,16 @@
         <w:t xml:space="preserve">## ..        ...   ...</w:t>
       </w:r>
     </w:p>
-    <w:bookmarkStart w:id="24" w:name="make-a-histogram-of-the-total-number-of-steps-taken-each-day"/>
-    <w:p>
-      <w:pPr>
-        <w:pStyle w:val="Heading3"/>
+    <w:bookmarkStart w:id="25" w:name="make-a-histogram-of-the-total-number-of-steps-taken-each-day"/>
+    <w:p>
+      <w:pPr>
+        <w:pStyle w:val="Heading4"/>
       </w:pPr>
       <w:r>
         <w:t xml:space="preserve">2. Make a histogram of the total number of steps taken each day</w:t>
       </w:r>
     </w:p>
-    <w:bookmarkEnd w:id="24"/>
+    <w:bookmarkEnd w:id="25"/>
     <w:p>
       <w:pPr>
         <w:pStyle w:val="SourceCode"/>
@@ -576,61 +621,223 @@
         <w:rPr>
           <w:rStyle w:val="KeywordTok"/>
         </w:rPr>
-        <w:t xml:space="preserve">hist</w:t>
-      </w:r>
-      <w:r>
-        <w:rPr>
-          <w:rStyle w:val="NormalTok"/>
-        </w:rPr>
-        <w:t xml:space="preserve">(spd$n,</w:t>
+        <w:t xml:space="preserve">ggplot</w:t>
+      </w:r>
+      <w:r>
+        <w:rPr>
+          <w:rStyle w:val="NormalTok"/>
+        </w:rPr>
+        <w:t xml:space="preserve">(spd,</w:t>
+      </w:r>
+      <w:r>
+        <w:rPr>
+          <w:rStyle w:val="KeywordTok"/>
+        </w:rPr>
+        <w:t xml:space="preserve">aes</w:t>
+      </w:r>
+      <w:r>
+        <w:rPr>
+          <w:rStyle w:val="NormalTok"/>
+        </w:rPr>
+        <w:t xml:space="preserve">(</w:t>
       </w:r>
       <w:r>
         <w:rPr>
           <w:rStyle w:val="DataTypeTok"/>
         </w:rPr>
-        <w:t xml:space="preserve">main=</w:t>
+        <w:t xml:space="preserve">x=</w:t>
+      </w:r>
+      <w:r>
+        <w:rPr>
+          <w:rStyle w:val="NormalTok"/>
+        </w:rPr>
+        <w:t xml:space="preserve">n)) +</w:t>
+      </w:r>
+      <w:r>
+        <w:rPr>
+          <w:rStyle w:val="StringTok"/>
+        </w:rPr>
+        <w:t xml:space="preserve"> </w:t>
+      </w:r>
+      <w:r>
+        <w:br w:type="textWrapping"/>
+      </w:r>
+      <w:r>
+        <w:rPr>
+          <w:rStyle w:val="StringTok"/>
+        </w:rPr>
+        <w:t xml:space="preserve">    </w:t>
+      </w:r>
+      <w:r>
+        <w:rPr>
+          <w:rStyle w:val="KeywordTok"/>
+        </w:rPr>
+        <w:t xml:space="preserve">geom_histogram</w:t>
+      </w:r>
+      <w:r>
+        <w:rPr>
+          <w:rStyle w:val="NormalTok"/>
+        </w:rPr>
+        <w:t xml:space="preserve">(</w:t>
+      </w:r>
+      <w:r>
+        <w:rPr>
+          <w:rStyle w:val="DataTypeTok"/>
+        </w:rPr>
+        <w:t xml:space="preserve">binwidth =</w:t>
+      </w:r>
+      <w:r>
+        <w:rPr>
+          <w:rStyle w:val="NormalTok"/>
+        </w:rPr>
+        <w:t xml:space="preserve"> </w:t>
+      </w:r>
+      <w:r>
+        <w:rPr>
+          <w:rStyle w:val="DecValTok"/>
+        </w:rPr>
+        <w:t xml:space="preserve">2500</w:t>
+      </w:r>
+      <w:r>
+        <w:rPr>
+          <w:rStyle w:val="NormalTok"/>
+        </w:rPr>
+        <w:t xml:space="preserve">,</w:t>
+      </w:r>
+      <w:r>
+        <w:rPr>
+          <w:rStyle w:val="DataTypeTok"/>
+        </w:rPr>
+        <w:t xml:space="preserve">fill=</w:t>
+      </w:r>
+      <w:r>
+        <w:rPr>
+          <w:rStyle w:val="StringTok"/>
+        </w:rPr>
+        <w:t xml:space="preserve">"darkgreen"</w:t>
+      </w:r>
+      <w:r>
+        <w:rPr>
+          <w:rStyle w:val="NormalTok"/>
+        </w:rPr>
+        <w:t xml:space="preserve">,</w:t>
+      </w:r>
+      <w:r>
+        <w:rPr>
+          <w:rStyle w:val="DataTypeTok"/>
+        </w:rPr>
+        <w:t xml:space="preserve">colour=</w:t>
+      </w:r>
+      <w:r>
+        <w:rPr>
+          <w:rStyle w:val="StringTok"/>
+        </w:rPr>
+        <w:t xml:space="preserve">"black"</w:t>
+      </w:r>
+      <w:r>
+        <w:rPr>
+          <w:rStyle w:val="NormalTok"/>
+        </w:rPr>
+        <w:t xml:space="preserve">) +</w:t>
+      </w:r>
+      <w:r>
+        <w:rPr>
+          <w:rStyle w:val="StringTok"/>
+        </w:rPr>
+        <w:t xml:space="preserve"> </w:t>
+      </w:r>
+      <w:r>
+        <w:br w:type="textWrapping"/>
+      </w:r>
+      <w:r>
+        <w:rPr>
+          <w:rStyle w:val="StringTok"/>
+        </w:rPr>
+        <w:t xml:space="preserve">    </w:t>
+      </w:r>
+      <w:r>
+        <w:rPr>
+          <w:rStyle w:val="KeywordTok"/>
+        </w:rPr>
+        <w:t xml:space="preserve">ylab</w:t>
+      </w:r>
+      <w:r>
+        <w:rPr>
+          <w:rStyle w:val="NormalTok"/>
+        </w:rPr>
+        <w:t xml:space="preserve">(</w:t>
+      </w:r>
+      <w:r>
+        <w:rPr>
+          <w:rStyle w:val="StringTok"/>
+        </w:rPr>
+        <w:t xml:space="preserve">"Frequency"</w:t>
+      </w:r>
+      <w:r>
+        <w:rPr>
+          <w:rStyle w:val="NormalTok"/>
+        </w:rPr>
+        <w:t xml:space="preserve">) +</w:t>
+      </w:r>
+      <w:r>
+        <w:br w:type="textWrapping"/>
+      </w:r>
+      <w:r>
+        <w:rPr>
+          <w:rStyle w:val="StringTok"/>
+        </w:rPr>
+        <w:t xml:space="preserve">    </w:t>
+      </w:r>
+      <w:r>
+        <w:rPr>
+          <w:rStyle w:val="KeywordTok"/>
+        </w:rPr>
+        <w:t xml:space="preserve">xlab</w:t>
+      </w:r>
+      <w:r>
+        <w:rPr>
+          <w:rStyle w:val="NormalTok"/>
+        </w:rPr>
+        <w:t xml:space="preserve">(</w:t>
+      </w:r>
+      <w:r>
+        <w:rPr>
+          <w:rStyle w:val="StringTok"/>
+        </w:rPr>
+        <w:t xml:space="preserve">"Steps"</w:t>
+      </w:r>
+      <w:r>
+        <w:rPr>
+          <w:rStyle w:val="NormalTok"/>
+        </w:rPr>
+        <w:t xml:space="preserve">) +</w:t>
+      </w:r>
+      <w:r>
+        <w:br w:type="textWrapping"/>
+      </w:r>
+      <w:r>
+        <w:rPr>
+          <w:rStyle w:val="StringTok"/>
+        </w:rPr>
+        <w:t xml:space="preserve">    </w:t>
+      </w:r>
+      <w:r>
+        <w:rPr>
+          <w:rStyle w:val="KeywordTok"/>
+        </w:rPr>
+        <w:t xml:space="preserve">ggtitle</w:t>
+      </w:r>
+      <w:r>
+        <w:rPr>
+          <w:rStyle w:val="NormalTok"/>
+        </w:rPr>
+        <w:t xml:space="preserve">(</w:t>
       </w:r>
       <w:r>
         <w:rPr>
           <w:rStyle w:val="StringTok"/>
         </w:rPr>
         <w:t xml:space="preserve">"Steps taken per day (NAs removed)"</w:t>
-      </w:r>
-      <w:r>
-        <w:rPr>
-          <w:rStyle w:val="NormalTok"/>
-        </w:rPr>
-        <w:t xml:space="preserve">,</w:t>
-      </w:r>
-      <w:r>
-        <w:rPr>
-          <w:rStyle w:val="DataTypeTok"/>
-        </w:rPr>
-        <w:t xml:space="preserve">xlab=</w:t>
-      </w:r>
-      <w:r>
-        <w:rPr>
-          <w:rStyle w:val="StringTok"/>
-        </w:rPr>
-        <w:t xml:space="preserve">"steps"</w:t>
-      </w:r>
-      <w:r>
-        <w:rPr>
-          <w:rStyle w:val="NormalTok"/>
-        </w:rPr>
-        <w:t xml:space="preserve">,</w:t>
-      </w:r>
-      <w:r>
-        <w:rPr>
-          <w:rStyle w:val="DataTypeTok"/>
-        </w:rPr>
-        <w:t xml:space="preserve">col=</w:t>
-      </w:r>
-      <w:r>
-        <w:rPr>
-          <w:rStyle w:val="StringTok"/>
-        </w:rPr>
-        <w:t xml:space="preserve">"darkgreen"</w:t>
       </w:r>
       <w:r>
         <w:rPr>
@@ -656,7 +863,7 @@
                     </pic:cNvPicPr>
                   </pic:nvPicPr>
                   <pic:blipFill>
-                    <a:blip r:embed="rId25"/>
+                    <a:blip r:embed="rId26"/>
                     <a:stretch>
                       <a:fillRect/>
                     </a:stretch>
@@ -683,16 +890,16 @@
         </w:drawing>
       </w:r>
     </w:p>
-    <w:bookmarkStart w:id="26" w:name="calculate-and-report-the-mean-and-median-of-the-total-number-of-steps-taken-per-day"/>
-    <w:p>
-      <w:pPr>
-        <w:pStyle w:val="Heading3"/>
+    <w:bookmarkStart w:id="27" w:name="calculate-and-report-the-mean-and-median-of-the-total-number-of-steps-taken-per-day"/>
+    <w:p>
+      <w:pPr>
+        <w:pStyle w:val="Heading4"/>
       </w:pPr>
       <w:r>
         <w:t xml:space="preserve">3. Calculate and report the mean and median of the total number of steps taken per day</w:t>
       </w:r>
     </w:p>
-    <w:bookmarkEnd w:id="26"/>
+    <w:bookmarkEnd w:id="27"/>
     <w:p>
       <w:pPr>
         <w:pStyle w:val="SourceCode"/>
@@ -789,148 +996,183 @@
       </w:r>
       <w:r>
         <w:rPr>
-          <w:rStyle w:val="NormalTok"/>
-        </w:rPr>
-        <w:t xml:space="preserve">spd</w:t>
-      </w:r>
-    </w:p>
+          <w:rStyle w:val="KeywordTok"/>
+        </w:rPr>
+        <w:t xml:space="preserve">options</w:t>
+      </w:r>
+      <w:r>
+        <w:rPr>
+          <w:rStyle w:val="NormalTok"/>
+        </w:rPr>
+        <w:t xml:space="preserve">(</w:t>
+      </w:r>
+      <w:r>
+        <w:rPr>
+          <w:rStyle w:val="DataTypeTok"/>
+        </w:rPr>
+        <w:t xml:space="preserve">scipen=</w:t>
+      </w:r>
+      <w:r>
+        <w:rPr>
+          <w:rStyle w:val="DecValTok"/>
+        </w:rPr>
+        <w:t xml:space="preserve">1</w:t>
+      </w:r>
+      <w:r>
+        <w:rPr>
+          <w:rStyle w:val="NormalTok"/>
+        </w:rPr>
+        <w:t xml:space="preserve">, </w:t>
+      </w:r>
+      <w:r>
+        <w:rPr>
+          <w:rStyle w:val="DataTypeTok"/>
+        </w:rPr>
+        <w:t xml:space="preserve">digits=</w:t>
+      </w:r>
+      <w:r>
+        <w:rPr>
+          <w:rStyle w:val="DecValTok"/>
+        </w:rPr>
+        <w:t xml:space="preserve">2</w:t>
+      </w:r>
+      <w:r>
+        <w:rPr>
+          <w:rStyle w:val="NormalTok"/>
+        </w:rPr>
+        <w:t xml:space="preserve">)</w:t>
+      </w:r>
+    </w:p>
+    <w:p>
+      <w:r>
+        <w:t xml:space="preserve">The mean of the total number of steps taken per day is</w:t>
+      </w:r>
+      <w:r>
+        <w:t xml:space="preserve"> </w:t>
+      </w:r>
+      <w:r>
+        <w:rPr>
+          <w:b/>
+        </w:rPr>
+        <w:t xml:space="preserve">10766.19</w:t>
+      </w:r>
+      <w:r>
+        <w:t xml:space="preserve">.</w:t>
+      </w:r>
+      <w:r>
+        <w:br w:type="textWrapping"/>
+      </w:r>
+      <w:r>
+        <w:t xml:space="preserve">The median of the total number of steps taken per day is</w:t>
+      </w:r>
+      <w:r>
+        <w:t xml:space="preserve"> </w:t>
+      </w:r>
+      <w:r>
+        <w:rPr>
+          <w:b/>
+        </w:rPr>
+        <w:t xml:space="preserve">10765</w:t>
+      </w:r>
+      <w:r>
+        <w:t xml:space="preserve">.</w:t>
+      </w:r>
+    </w:p>
+    <w:bookmarkStart w:id="28" w:name="what-is-the-average-daily-activity-pattern"/>
+    <w:p>
+      <w:pPr>
+        <w:pStyle w:val="Heading2"/>
+      </w:pPr>
+      <w:r>
+        <w:t xml:space="preserve">What is the average daily activity pattern?</w:t>
+      </w:r>
+    </w:p>
+    <w:bookmarkEnd w:id="28"/>
+    <w:bookmarkStart w:id="29" w:name="make-a-time-series-plot-i.e.-type-l-of-the-5-minute-interval-xaxis-and-the-average-number-of-steps-taken-averaged-across-all-days-yaxis"/>
+    <w:p>
+      <w:pPr>
+        <w:pStyle w:val="Heading4"/>
+      </w:pPr>
+      <w:r>
+        <w:t xml:space="preserve">1. Make a time series plot (i.e. type = "l" ) of the 5-minute interval (xaxis) and the average number of steps taken, averaged across all days (yaxis)</w:t>
+      </w:r>
+    </w:p>
+    <w:bookmarkEnd w:id="29"/>
     <w:p>
       <w:pPr>
         <w:pStyle w:val="SourceCode"/>
       </w:pPr>
       <w:r>
         <w:rPr>
-          <w:rStyle w:val="VerbatimChar"/>
-        </w:rPr>
-        <w:t xml:space="preserve">## Source: local data table [53 x 2]</w:t>
-      </w:r>
-      <w:r>
-        <w:br w:type="textWrapping"/>
-      </w:r>
-      <w:r>
-        <w:rPr>
-          <w:rStyle w:val="VerbatimChar"/>
-        </w:rPr>
-        <w:t xml:space="preserve">## </w:t>
-      </w:r>
-      <w:r>
-        <w:br w:type="textWrapping"/>
-      </w:r>
-      <w:r>
-        <w:rPr>
-          <w:rStyle w:val="VerbatimChar"/>
-        </w:rPr>
-        <w:t xml:space="preserve">##          date     n</w:t>
-      </w:r>
-      <w:r>
-        <w:br w:type="textWrapping"/>
-      </w:r>
-      <w:r>
-        <w:rPr>
-          <w:rStyle w:val="VerbatimChar"/>
-        </w:rPr>
-        <w:t xml:space="preserve">## 1  2012-10-02   126</w:t>
-      </w:r>
-      <w:r>
-        <w:br w:type="textWrapping"/>
-      </w:r>
-      <w:r>
-        <w:rPr>
-          <w:rStyle w:val="VerbatimChar"/>
-        </w:rPr>
-        <w:t xml:space="preserve">## 2  2012-10-03 11352</w:t>
-      </w:r>
-      <w:r>
-        <w:br w:type="textWrapping"/>
-      </w:r>
-      <w:r>
-        <w:rPr>
-          <w:rStyle w:val="VerbatimChar"/>
-        </w:rPr>
-        <w:t xml:space="preserve">## 3  2012-10-04 12116</w:t>
-      </w:r>
-      <w:r>
-        <w:br w:type="textWrapping"/>
-      </w:r>
-      <w:r>
-        <w:rPr>
-          <w:rStyle w:val="VerbatimChar"/>
-        </w:rPr>
-        <w:t xml:space="preserve">## 4  2012-10-05 13294</w:t>
-      </w:r>
-      <w:r>
-        <w:br w:type="textWrapping"/>
-      </w:r>
-      <w:r>
-        <w:rPr>
-          <w:rStyle w:val="VerbatimChar"/>
-        </w:rPr>
-        <w:t xml:space="preserve">## 5  2012-10-06 15420</w:t>
-      </w:r>
-      <w:r>
-        <w:br w:type="textWrapping"/>
-      </w:r>
-      <w:r>
-        <w:rPr>
-          <w:rStyle w:val="VerbatimChar"/>
-        </w:rPr>
-        <w:t xml:space="preserve">## 6  2012-10-07 11015</w:t>
-      </w:r>
-      <w:r>
-        <w:br w:type="textWrapping"/>
-      </w:r>
-      <w:r>
-        <w:rPr>
-          <w:rStyle w:val="VerbatimChar"/>
-        </w:rPr>
-        <w:t xml:space="preserve">## 7  2012-10-09 12811</w:t>
-      </w:r>
-      <w:r>
-        <w:br w:type="textWrapping"/>
-      </w:r>
-      <w:r>
-        <w:rPr>
-          <w:rStyle w:val="VerbatimChar"/>
-        </w:rPr>
-        <w:t xml:space="preserve">## 8  2012-10-10  9900</w:t>
-      </w:r>
-      <w:r>
-        <w:br w:type="textWrapping"/>
-      </w:r>
-      <w:r>
-        <w:rPr>
-          <w:rStyle w:val="VerbatimChar"/>
-        </w:rPr>
-        <w:t xml:space="preserve">## 9  2012-10-11 10304</w:t>
-      </w:r>
-      <w:r>
-        <w:br w:type="textWrapping"/>
-      </w:r>
-      <w:r>
-        <w:rPr>
-          <w:rStyle w:val="VerbatimChar"/>
-        </w:rPr>
-        <w:t xml:space="preserve">## 10 2012-10-12 17382</w:t>
-      </w:r>
-      <w:r>
-        <w:br w:type="textWrapping"/>
-      </w:r>
-      <w:r>
-        <w:rPr>
-          <w:rStyle w:val="VerbatimChar"/>
-        </w:rPr>
-        <w:t xml:space="preserve">## ..        ...   ...</w:t>
-      </w:r>
-    </w:p>
-    <w:p>
-      <w:pPr>
-        <w:pStyle w:val="SourceCode"/>
-      </w:pPr>
-      <w:r>
-        <w:rPr>
-          <w:rStyle w:val="KeywordTok"/>
-        </w:rPr>
-        <w:t xml:space="preserve">options</w:t>
+          <w:rStyle w:val="NormalTok"/>
+        </w:rPr>
+        <w:t xml:space="preserve">avnust &lt;-</w:t>
+      </w:r>
+      <w:r>
+        <w:rPr>
+          <w:rStyle w:val="StringTok"/>
+        </w:rPr>
+        <w:t xml:space="preserve"> </w:t>
+      </w:r>
+      <w:r>
+        <w:rPr>
+          <w:rStyle w:val="KeywordTok"/>
+        </w:rPr>
+        <w:t xml:space="preserve">na.omit</w:t>
+      </w:r>
+      <w:r>
+        <w:rPr>
+          <w:rStyle w:val="NormalTok"/>
+        </w:rPr>
+        <w:t xml:space="preserve">(data) %&gt;%</w:t>
+      </w:r>
+      <w:r>
+        <w:rPr>
+          <w:rStyle w:val="StringTok"/>
+        </w:rPr>
+        <w:t xml:space="preserve"> </w:t>
+      </w:r>
+      <w:r>
+        <w:br w:type="textWrapping"/>
+      </w:r>
+      <w:r>
+        <w:rPr>
+          <w:rStyle w:val="StringTok"/>
+        </w:rPr>
+        <w:t xml:space="preserve">    </w:t>
+      </w:r>
+      <w:r>
+        <w:rPr>
+          <w:rStyle w:val="KeywordTok"/>
+        </w:rPr>
+        <w:t xml:space="preserve">group_by</w:t>
+      </w:r>
+      <w:r>
+        <w:rPr>
+          <w:rStyle w:val="NormalTok"/>
+        </w:rPr>
+        <w:t xml:space="preserve">(interval) %&gt;%</w:t>
+      </w:r>
+      <w:r>
+        <w:rPr>
+          <w:rStyle w:val="StringTok"/>
+        </w:rPr>
+        <w:t xml:space="preserve"> </w:t>
+      </w:r>
+      <w:r>
+        <w:br w:type="textWrapping"/>
+      </w:r>
+      <w:r>
+        <w:rPr>
+          <w:rStyle w:val="StringTok"/>
+        </w:rPr>
+        <w:t xml:space="preserve">    </w:t>
+      </w:r>
+      <w:r>
+        <w:rPr>
+          <w:rStyle w:val="KeywordTok"/>
+        </w:rPr>
+        <w:t xml:space="preserve">summarise</w:t>
       </w:r>
       <w:r>
         <w:rPr>
@@ -942,151 +1184,112 @@
         <w:rPr>
           <w:rStyle w:val="DataTypeTok"/>
         </w:rPr>
-        <w:t xml:space="preserve">scipen=</w:t>
-      </w:r>
-      <w:r>
-        <w:rPr>
-          <w:rStyle w:val="DecValTok"/>
-        </w:rPr>
-        <w:t xml:space="preserve">1</w:t>
-      </w:r>
-      <w:r>
-        <w:rPr>
-          <w:rStyle w:val="NormalTok"/>
-        </w:rPr>
-        <w:t xml:space="preserve">, </w:t>
+        <w:t xml:space="preserve">mean =</w:t>
+      </w:r>
+      <w:r>
+        <w:rPr>
+          <w:rStyle w:val="NormalTok"/>
+        </w:rPr>
+        <w:t xml:space="preserve"> </w:t>
+      </w:r>
+      <w:r>
+        <w:rPr>
+          <w:rStyle w:val="KeywordTok"/>
+        </w:rPr>
+        <w:t xml:space="preserve">mean</w:t>
+      </w:r>
+      <w:r>
+        <w:rPr>
+          <w:rStyle w:val="NormalTok"/>
+        </w:rPr>
+        <w:t xml:space="preserve">(steps))</w:t>
+      </w:r>
+      <w:r>
+        <w:br w:type="textWrapping"/>
+      </w:r>
+      <w:r>
+        <w:rPr>
+          <w:rStyle w:val="KeywordTok"/>
+        </w:rPr>
+        <w:t xml:space="preserve">ggplot</w:t>
+      </w:r>
+      <w:r>
+        <w:rPr>
+          <w:rStyle w:val="NormalTok"/>
+        </w:rPr>
+        <w:t xml:space="preserve">(avnust, </w:t>
+      </w:r>
+      <w:r>
+        <w:rPr>
+          <w:rStyle w:val="KeywordTok"/>
+        </w:rPr>
+        <w:t xml:space="preserve">aes</w:t>
+      </w:r>
+      <w:r>
+        <w:rPr>
+          <w:rStyle w:val="NormalTok"/>
+        </w:rPr>
+        <w:t xml:space="preserve">(interval,mean)) +</w:t>
+      </w:r>
+      <w:r>
+        <w:rPr>
+          <w:rStyle w:val="StringTok"/>
+        </w:rPr>
+        <w:t xml:space="preserve"> </w:t>
+      </w:r>
+      <w:r>
+        <w:br w:type="textWrapping"/>
+      </w:r>
+      <w:r>
+        <w:rPr>
+          <w:rStyle w:val="StringTok"/>
+        </w:rPr>
+        <w:t xml:space="preserve">    </w:t>
+      </w:r>
+      <w:r>
+        <w:rPr>
+          <w:rStyle w:val="KeywordTok"/>
+        </w:rPr>
+        <w:t xml:space="preserve">geom_line</w:t>
+      </w:r>
+      <w:r>
+        <w:rPr>
+          <w:rStyle w:val="NormalTok"/>
+        </w:rPr>
+        <w:t xml:space="preserve">(</w:t>
       </w:r>
       <w:r>
         <w:rPr>
           <w:rStyle w:val="DataTypeTok"/>
         </w:rPr>
-        <w:t xml:space="preserve">digits=</w:t>
-      </w:r>
-      <w:r>
-        <w:rPr>
-          <w:rStyle w:val="DecValTok"/>
-        </w:rPr>
-        <w:t xml:space="preserve">2</w:t>
-      </w:r>
-      <w:r>
-        <w:rPr>
-          <w:rStyle w:val="NormalTok"/>
-        </w:rPr>
-        <w:t xml:space="preserve">)</w:t>
-      </w:r>
-    </w:p>
-    <w:p>
-      <w:r>
-        <w:t xml:space="preserve">The mean of the total number of steps taken per day is</w:t>
-      </w:r>
-      <w:r>
-        <w:t xml:space="preserve"> </w:t>
-      </w:r>
-      <w:r>
-        <w:rPr>
-          <w:b/>
-        </w:rPr>
-        <w:t xml:space="preserve">10766.19</w:t>
-      </w:r>
-      <w:r>
-        <w:t xml:space="preserve">.</w:t>
-      </w:r>
-      <w:r>
-        <w:br w:type="textWrapping"/>
-      </w:r>
-      <w:r>
-        <w:t xml:space="preserve">The median of the total number of steps taken per day is</w:t>
-      </w:r>
-      <w:r>
-        <w:t xml:space="preserve"> </w:t>
-      </w:r>
-      <w:r>
-        <w:rPr>
-          <w:b/>
-        </w:rPr>
-        <w:t xml:space="preserve">10765</w:t>
-      </w:r>
-      <w:r>
-        <w:t xml:space="preserve">.</w:t>
-      </w:r>
-    </w:p>
-    <w:bookmarkStart w:id="27" w:name="what-is-the-average-daily-activity-pattern"/>
-    <w:p>
-      <w:pPr>
-        <w:pStyle w:val="Heading2"/>
-      </w:pPr>
-      <w:r>
-        <w:t xml:space="preserve">What is the average daily activity pattern?</w:t>
-      </w:r>
-    </w:p>
-    <w:bookmarkEnd w:id="27"/>
-    <w:bookmarkStart w:id="28" w:name="make-a-time-series-plot-i.e.-type-l-of-the-5-minute-interval-xaxis-and-the-average-number-of-steps-taken-averaged-across-all-days-yaxis"/>
-    <w:p>
-      <w:pPr>
-        <w:pStyle w:val="Heading3"/>
-      </w:pPr>
-      <w:r>
-        <w:t xml:space="preserve">1. Make a time series plot (i.e. type = "l" ) of the 5-minute interval (xaxis) and the average number of steps taken, averaged across all days (yaxis)</w:t>
-      </w:r>
-    </w:p>
-    <w:bookmarkEnd w:id="28"/>
-    <w:p>
-      <w:pPr>
-        <w:pStyle w:val="SourceCode"/>
-      </w:pPr>
-      <w:r>
-        <w:rPr>
-          <w:rStyle w:val="NormalTok"/>
-        </w:rPr>
-        <w:t xml:space="preserve">avnust &lt;-</w:t>
-      </w:r>
-      <w:r>
-        <w:rPr>
-          <w:rStyle w:val="StringTok"/>
-        </w:rPr>
-        <w:t xml:space="preserve"> </w:t>
-      </w:r>
-      <w:r>
-        <w:rPr>
-          <w:rStyle w:val="KeywordTok"/>
-        </w:rPr>
-        <w:t xml:space="preserve">na.omit</w:t>
-      </w:r>
-      <w:r>
-        <w:rPr>
-          <w:rStyle w:val="NormalTok"/>
-        </w:rPr>
-        <w:t xml:space="preserve">(data) %&gt;%</w:t>
-      </w:r>
-      <w:r>
-        <w:rPr>
-          <w:rStyle w:val="StringTok"/>
-        </w:rPr>
-        <w:t xml:space="preserve"> </w:t>
-      </w:r>
-      <w:r>
-        <w:rPr>
-          <w:rStyle w:val="KeywordTok"/>
-        </w:rPr>
-        <w:t xml:space="preserve">group_by</w:t>
-      </w:r>
-      <w:r>
-        <w:rPr>
-          <w:rStyle w:val="NormalTok"/>
-        </w:rPr>
-        <w:t xml:space="preserve">(interval) %&gt;%</w:t>
-      </w:r>
-      <w:r>
-        <w:rPr>
-          <w:rStyle w:val="StringTok"/>
-        </w:rPr>
-        <w:t xml:space="preserve"> </w:t>
-      </w:r>
-      <w:r>
-        <w:rPr>
-          <w:rStyle w:val="KeywordTok"/>
-        </w:rPr>
-        <w:t xml:space="preserve">summarise</w:t>
+        <w:t xml:space="preserve">color=</w:t>
+      </w:r>
+      <w:r>
+        <w:rPr>
+          <w:rStyle w:val="StringTok"/>
+        </w:rPr>
+        <w:t xml:space="preserve">"darkgreen"</w:t>
+      </w:r>
+      <w:r>
+        <w:rPr>
+          <w:rStyle w:val="NormalTok"/>
+        </w:rPr>
+        <w:t xml:space="preserve">) +</w:t>
+      </w:r>
+      <w:r>
+        <w:br w:type="textWrapping"/>
+      </w:r>
+      <w:r>
+        <w:rPr>
+          <w:rStyle w:val="StringTok"/>
+        </w:rPr>
+        <w:t xml:space="preserve">    </w:t>
+      </w:r>
+      <w:r>
+        <w:rPr>
+          <w:rStyle w:val="KeywordTok"/>
+        </w:rPr>
+        <w:t xml:space="preserve">ggtitle</w:t>
       </w:r>
       <w:r>
         <w:rPr>
@@ -1096,69 +1299,6 @@
       </w:r>
       <w:r>
         <w:rPr>
-          <w:rStyle w:val="DataTypeTok"/>
-        </w:rPr>
-        <w:t xml:space="preserve">mean =</w:t>
-      </w:r>
-      <w:r>
-        <w:rPr>
-          <w:rStyle w:val="NormalTok"/>
-        </w:rPr>
-        <w:t xml:space="preserve"> </w:t>
-      </w:r>
-      <w:r>
-        <w:rPr>
-          <w:rStyle w:val="KeywordTok"/>
-        </w:rPr>
-        <w:t xml:space="preserve">mean</w:t>
-      </w:r>
-      <w:r>
-        <w:rPr>
-          <w:rStyle w:val="NormalTok"/>
-        </w:rPr>
-        <w:t xml:space="preserve">(steps))</w:t>
-      </w:r>
-      <w:r>
-        <w:br w:type="textWrapping"/>
-      </w:r>
-      <w:r>
-        <w:rPr>
-          <w:rStyle w:val="KeywordTok"/>
-        </w:rPr>
-        <w:t xml:space="preserve">plot</w:t>
-      </w:r>
-      <w:r>
-        <w:rPr>
-          <w:rStyle w:val="NormalTok"/>
-        </w:rPr>
-        <w:t xml:space="preserve">(avnust$interval,avnust$mean,</w:t>
-      </w:r>
-      <w:r>
-        <w:rPr>
-          <w:rStyle w:val="DataTypeTok"/>
-        </w:rPr>
-        <w:t xml:space="preserve">type =</w:t>
-      </w:r>
-      <w:r>
-        <w:rPr>
-          <w:rStyle w:val="StringTok"/>
-        </w:rPr>
-        <w:t xml:space="preserve">"l"</w:t>
-      </w:r>
-      <w:r>
-        <w:rPr>
-          <w:rStyle w:val="NormalTok"/>
-        </w:rPr>
-        <w:t xml:space="preserve">,</w:t>
-      </w:r>
-      <w:r>
-        <w:rPr>
-          <w:rStyle w:val="DataTypeTok"/>
-        </w:rPr>
-        <w:t xml:space="preserve">main=</w:t>
-      </w:r>
-      <w:r>
-        <w:rPr>
           <w:rStyle w:val="StringTok"/>
         </w:rPr>
         <w:t xml:space="preserve">"Average number of steps taken per 5-minute interval"</w:t>
@@ -1167,13 +1307,28 @@
         <w:rPr>
           <w:rStyle w:val="NormalTok"/>
         </w:rPr>
-        <w:t xml:space="preserve">,</w:t>
-      </w:r>
-      <w:r>
-        <w:rPr>
-          <w:rStyle w:val="DataTypeTok"/>
-        </w:rPr>
-        <w:t xml:space="preserve">xlab=</w:t>
+        <w:t xml:space="preserve">) +</w:t>
+      </w:r>
+      <w:r>
+        <w:br w:type="textWrapping"/>
+      </w:r>
+      <w:r>
+        <w:rPr>
+          <w:rStyle w:val="StringTok"/>
+        </w:rPr>
+        <w:t xml:space="preserve">    </w:t>
+      </w:r>
+      <w:r>
+        <w:rPr>
+          <w:rStyle w:val="KeywordTok"/>
+        </w:rPr>
+        <w:t xml:space="preserve">xlab</w:t>
+      </w:r>
+      <w:r>
+        <w:rPr>
+          <w:rStyle w:val="NormalTok"/>
+        </w:rPr>
+        <w:t xml:space="preserve">(</w:t>
       </w:r>
       <w:r>
         <w:rPr>
@@ -1185,13 +1340,28 @@
         <w:rPr>
           <w:rStyle w:val="NormalTok"/>
         </w:rPr>
-        <w:t xml:space="preserve">,</w:t>
-      </w:r>
-      <w:r>
-        <w:rPr>
-          <w:rStyle w:val="DataTypeTok"/>
-        </w:rPr>
-        <w:t xml:space="preserve">ylab=</w:t>
+        <w:t xml:space="preserve">) +</w:t>
+      </w:r>
+      <w:r>
+        <w:br w:type="textWrapping"/>
+      </w:r>
+      <w:r>
+        <w:rPr>
+          <w:rStyle w:val="StringTok"/>
+        </w:rPr>
+        <w:t xml:space="preserve">    </w:t>
+      </w:r>
+      <w:r>
+        <w:rPr>
+          <w:rStyle w:val="KeywordTok"/>
+        </w:rPr>
+        <w:t xml:space="preserve">ylab</w:t>
+      </w:r>
+      <w:r>
+        <w:rPr>
+          <w:rStyle w:val="NormalTok"/>
+        </w:rPr>
+        <w:t xml:space="preserve">(</w:t>
       </w:r>
       <w:r>
         <w:rPr>
@@ -1223,7 +1393,7 @@
                     </pic:cNvPicPr>
                   </pic:nvPicPr>
                   <pic:blipFill>
-                    <a:blip r:embed="rId29"/>
+                    <a:blip r:embed="rId30"/>
                     <a:stretch>
                       <a:fillRect/>
                     </a:stretch>
@@ -1250,16 +1420,16 @@
         </w:drawing>
       </w:r>
     </w:p>
-    <w:bookmarkStart w:id="30" w:name="which-5-minute-interval-on-average-across-all-the-days-in-the-dataset-contains-the-maximum-number-of-steps"/>
-    <w:p>
-      <w:pPr>
-        <w:pStyle w:val="Heading3"/>
+    <w:bookmarkStart w:id="31" w:name="which-5-minute-interval-on-average-across-all-the-days-in-the-dataset-contains-the-maximum-number-of-steps"/>
+    <w:p>
+      <w:pPr>
+        <w:pStyle w:val="Heading4"/>
       </w:pPr>
       <w:r>
         <w:t xml:space="preserve">2. Which 5-minute interval, on average across all the days in the dataset, contains the maximum number of steps?</w:t>
       </w:r>
     </w:p>
-    <w:bookmarkEnd w:id="30"/>
+    <w:bookmarkEnd w:id="31"/>
     <w:p>
       <w:pPr>
         <w:pStyle w:val="SourceCode"/>
@@ -1357,7 +1527,7 @@
         <w:t xml:space="preserve">steps.</w:t>
       </w:r>
     </w:p>
-    <w:bookmarkStart w:id="31" w:name="imputing-missing-values"/>
+    <w:bookmarkStart w:id="32" w:name="imputing-missing-values"/>
     <w:p>
       <w:pPr>
         <w:pStyle w:val="Heading2"/>
@@ -1366,17 +1536,17 @@
         <w:t xml:space="preserve">Imputing missing values</w:t>
       </w:r>
     </w:p>
-    <w:bookmarkEnd w:id="31"/>
-    <w:bookmarkStart w:id="32" w:name="calculate-and-report-the-total-number-of-missing-values-in-the-dataset-i.e.-the-total-number-of-rows-with-nas"/>
-    <w:p>
-      <w:pPr>
-        <w:pStyle w:val="Heading3"/>
+    <w:bookmarkEnd w:id="32"/>
+    <w:bookmarkStart w:id="33" w:name="calculate-and-report-the-total-number-of-missing-values-in-the-dataset-i.e.-the-total-number-of-rows-with-nas"/>
+    <w:p>
+      <w:pPr>
+        <w:pStyle w:val="Heading4"/>
       </w:pPr>
       <w:r>
         <w:t xml:space="preserve">1. Calculate and report the total number of missing values in the dataset (i.e. the total number of rows with NAs)</w:t>
       </w:r>
     </w:p>
-    <w:bookmarkEnd w:id="32"/>
+    <w:bookmarkEnd w:id="33"/>
     <w:p>
       <w:pPr>
         <w:pStyle w:val="SourceCode"/>
@@ -1435,16 +1605,16 @@
         <w:t xml:space="preserve">.</w:t>
       </w:r>
     </w:p>
-    <w:bookmarkStart w:id="33" w:name="devise-a-strategy-for-filling-in-all-of-the-missing-values-in-the-dataset.-the-strategy-does-not-need-to-be-sophisticated.-for-example-you-could-use-the-meanmedian-for-that-day-or-the-mean-for-that-5-minute-interval-etc."/>
-    <w:p>
-      <w:pPr>
-        <w:pStyle w:val="Heading3"/>
+    <w:bookmarkStart w:id="34" w:name="devise-a-strategy-for-filling-in-all-of-the-missing-values-in-the-dataset.-the-strategy-does-not-need-to-be-sophisticated.-for-example-you-could-use-the-meanmedian-for-that-day-or-the-mean-for-that-5-minute-interval-etc."/>
+    <w:p>
+      <w:pPr>
+        <w:pStyle w:val="Heading4"/>
       </w:pPr>
       <w:r>
         <w:t xml:space="preserve">2. Devise a strategy for filling in all of the missing values in the dataset. The strategy does not need to be sophisticated. For example, you could use the mean/median for that day, or the mean for that 5-minute interval, etc.</w:t>
       </w:r>
     </w:p>
-    <w:bookmarkEnd w:id="33"/>
+    <w:bookmarkEnd w:id="34"/>
     <w:p>
       <w:r>
         <w:t xml:space="preserve">The strategy is the use of the average number of steps of the same day of the week and the same interval.</w:t>
@@ -1485,6 +1655,15 @@
         <w:t xml:space="preserve"> </w:t>
       </w:r>
       <w:r>
+        <w:br w:type="textWrapping"/>
+      </w:r>
+      <w:r>
+        <w:rPr>
+          <w:rStyle w:val="StringTok"/>
+        </w:rPr>
+        <w:t xml:space="preserve">    </w:t>
+      </w:r>
+      <w:r>
         <w:rPr>
           <w:rStyle w:val="KeywordTok"/>
         </w:rPr>
@@ -1515,13 +1694,19 @@
         <w:t xml:space="preserve">(date)) %&gt;%</w:t>
       </w:r>
       <w:r>
-        <w:br w:type="textWrapping"/>
-      </w:r>
-      <w:r>
-        <w:rPr>
-          <w:rStyle w:val="StringTok"/>
-        </w:rPr>
-        <w:t xml:space="preserve">  </w:t>
+        <w:rPr>
+          <w:rStyle w:val="StringTok"/>
+        </w:rPr>
+        <w:t xml:space="preserve"> </w:t>
+      </w:r>
+      <w:r>
+        <w:br w:type="textWrapping"/>
+      </w:r>
+      <w:r>
+        <w:rPr>
+          <w:rStyle w:val="StringTok"/>
+        </w:rPr>
+        <w:t xml:space="preserve">    </w:t>
       </w:r>
       <w:r>
         <w:rPr>
@@ -1542,6 +1727,15 @@
         <w:t xml:space="preserve"> </w:t>
       </w:r>
       <w:r>
+        <w:br w:type="textWrapping"/>
+      </w:r>
+      <w:r>
+        <w:rPr>
+          <w:rStyle w:val="StringTok"/>
+        </w:rPr>
+        <w:t xml:space="preserve">    </w:t>
+      </w:r>
+      <w:r>
         <w:rPr>
           <w:rStyle w:val="KeywordTok"/>
         </w:rPr>
@@ -1584,16 +1778,16 @@
         <w:t xml:space="preserve">(steps)))</w:t>
       </w:r>
     </w:p>
-    <w:bookmarkStart w:id="34" w:name="create-a-new-dataset-that-is-equal-to-the-original-dataset-but-with-the-missing-data-filled-in."/>
-    <w:p>
-      <w:pPr>
-        <w:pStyle w:val="Heading3"/>
+    <w:bookmarkStart w:id="35" w:name="create-a-new-dataset-that-is-equal-to-the-original-dataset-but-with-the-missing-data-filled-in."/>
+    <w:p>
+      <w:pPr>
+        <w:pStyle w:val="Heading4"/>
       </w:pPr>
       <w:r>
         <w:t xml:space="preserve">3. Create a new dataset that is equal to the original dataset but with the missing data filled in.</w:t>
       </w:r>
     </w:p>
-    <w:bookmarkEnd w:id="34"/>
+    <w:bookmarkEnd w:id="35"/>
     <w:p>
       <w:pPr>
         <w:pStyle w:val="SourceCode"/>
@@ -1647,6 +1841,15 @@
         <w:t xml:space="preserve"> </w:t>
       </w:r>
       <w:r>
+        <w:br w:type="textWrapping"/>
+      </w:r>
+      <w:r>
+        <w:rPr>
+          <w:rStyle w:val="StringTok"/>
+        </w:rPr>
+        <w:t xml:space="preserve">    </w:t>
+      </w:r>
+      <w:r>
         <w:rPr>
           <w:rStyle w:val="KeywordTok"/>
         </w:rPr>
@@ -1704,6 +1907,15 @@
         <w:t xml:space="preserve"> </w:t>
       </w:r>
       <w:r>
+        <w:br w:type="textWrapping"/>
+      </w:r>
+      <w:r>
+        <w:rPr>
+          <w:rStyle w:val="StringTok"/>
+        </w:rPr>
+        <w:t xml:space="preserve">    </w:t>
+      </w:r>
+      <w:r>
         <w:rPr>
           <w:rStyle w:val="KeywordTok"/>
         </w:rPr>
@@ -1911,6 +2123,15 @@
         <w:t xml:space="preserve"> </w:t>
       </w:r>
       <w:r>
+        <w:br w:type="textWrapping"/>
+      </w:r>
+      <w:r>
+        <w:rPr>
+          <w:rStyle w:val="StringTok"/>
+        </w:rPr>
+        <w:t xml:space="preserve">    </w:t>
+      </w:r>
+      <w:r>
         <w:rPr>
           <w:rStyle w:val="KeywordTok"/>
         </w:rPr>
@@ -1923,16 +2144,16 @@
         <w:t xml:space="preserve">(date,interval)</w:t>
       </w:r>
     </w:p>
-    <w:bookmarkStart w:id="35" w:name="make-a-histogram-of-the-total-number-of-steps-taken-each-day-and-calculate-and-report-the-mean-and-median-total-number-of-steps-taken-per-day.-do-these-values-differ-from-the-estimates-from-the-first-part-of-the-assignment-what-is-the-impact-of-imputing-missing-data-on-the-estimates-of-the-total-daily-number-of-steps"/>
-    <w:p>
-      <w:pPr>
-        <w:pStyle w:val="Heading3"/>
+    <w:bookmarkStart w:id="36" w:name="make-a-histogram-of-the-total-number-of-steps-taken-each-day-and-calculate-and-report-the-mean-and-median-total-number-of-steps-taken-per-day.-do-these-values-differ-from-the-estimates-from-the-first-part-of-the-assignment-what-is-the-impact-of-imputing-missing-data-on-the-estimates-of-the-total-daily-number-of-steps"/>
+    <w:p>
+      <w:pPr>
+        <w:pStyle w:val="Heading4"/>
       </w:pPr>
       <w:r>
         <w:t xml:space="preserve">4. Make a histogram of the total number of steps taken each day and Calculate and report the mean and median total number of steps taken per day. Do these values differ from the estimates from the first part of the assignment? What is the impact of imputing missing data on the estimates of the total daily number of steps?</w:t>
       </w:r>
     </w:p>
-    <w:bookmarkEnd w:id="35"/>
+    <w:bookmarkEnd w:id="36"/>
     <w:p>
       <w:pPr>
         <w:pStyle w:val="SourceCode"/>
@@ -1968,6 +2189,15 @@
         <w:t xml:space="preserve"> </w:t>
       </w:r>
       <w:r>
+        <w:br w:type="textWrapping"/>
+      </w:r>
+      <w:r>
+        <w:rPr>
+          <w:rStyle w:val="StringTok"/>
+        </w:rPr>
+        <w:t xml:space="preserve">    </w:t>
+      </w:r>
+      <w:r>
         <w:rPr>
           <w:rStyle w:val="KeywordTok"/>
         </w:rPr>
@@ -2143,25 +2373,82 @@
         <w:rPr>
           <w:rStyle w:val="KeywordTok"/>
         </w:rPr>
-        <w:t xml:space="preserve">hist</w:t>
-      </w:r>
-      <w:r>
-        <w:rPr>
-          <w:rStyle w:val="NormalTok"/>
-        </w:rPr>
-        <w:t xml:space="preserve">(spd$n,</w:t>
+        <w:t xml:space="preserve">ggplot</w:t>
+      </w:r>
+      <w:r>
+        <w:rPr>
+          <w:rStyle w:val="NormalTok"/>
+        </w:rPr>
+        <w:t xml:space="preserve">(spd,</w:t>
+      </w:r>
+      <w:r>
+        <w:rPr>
+          <w:rStyle w:val="KeywordTok"/>
+        </w:rPr>
+        <w:t xml:space="preserve">aes</w:t>
+      </w:r>
+      <w:r>
+        <w:rPr>
+          <w:rStyle w:val="NormalTok"/>
+        </w:rPr>
+        <w:t xml:space="preserve">(</w:t>
       </w:r>
       <w:r>
         <w:rPr>
           <w:rStyle w:val="DataTypeTok"/>
         </w:rPr>
-        <w:t xml:space="preserve">main=</w:t>
-      </w:r>
-      <w:r>
-        <w:rPr>
-          <w:rStyle w:val="StringTok"/>
-        </w:rPr>
-        <w:t xml:space="preserve">"Steps taken per day (NAs filled)"</w:t>
+        <w:t xml:space="preserve">x=</w:t>
+      </w:r>
+      <w:r>
+        <w:rPr>
+          <w:rStyle w:val="NormalTok"/>
+        </w:rPr>
+        <w:t xml:space="preserve">n)) +</w:t>
+      </w:r>
+      <w:r>
+        <w:rPr>
+          <w:rStyle w:val="StringTok"/>
+        </w:rPr>
+        <w:t xml:space="preserve"> </w:t>
+      </w:r>
+      <w:r>
+        <w:br w:type="textWrapping"/>
+      </w:r>
+      <w:r>
+        <w:rPr>
+          <w:rStyle w:val="StringTok"/>
+        </w:rPr>
+        <w:t xml:space="preserve">    </w:t>
+      </w:r>
+      <w:r>
+        <w:rPr>
+          <w:rStyle w:val="KeywordTok"/>
+        </w:rPr>
+        <w:t xml:space="preserve">geom_histogram</w:t>
+      </w:r>
+      <w:r>
+        <w:rPr>
+          <w:rStyle w:val="NormalTok"/>
+        </w:rPr>
+        <w:t xml:space="preserve">(</w:t>
+      </w:r>
+      <w:r>
+        <w:rPr>
+          <w:rStyle w:val="DataTypeTok"/>
+        </w:rPr>
+        <w:t xml:space="preserve">binwidth =</w:t>
+      </w:r>
+      <w:r>
+        <w:rPr>
+          <w:rStyle w:val="NormalTok"/>
+        </w:rPr>
+        <w:t xml:space="preserve"> </w:t>
+      </w:r>
+      <w:r>
+        <w:rPr>
+          <w:rStyle w:val="DecValTok"/>
+        </w:rPr>
+        <w:t xml:space="preserve">2500</w:t>
       </w:r>
       <w:r>
         <w:rPr>
@@ -2173,13 +2460,13 @@
         <w:rPr>
           <w:rStyle w:val="DataTypeTok"/>
         </w:rPr>
-        <w:t xml:space="preserve">xlab=</w:t>
-      </w:r>
-      <w:r>
-        <w:rPr>
-          <w:rStyle w:val="StringTok"/>
-        </w:rPr>
-        <w:t xml:space="preserve">"steps"</w:t>
+        <w:t xml:space="preserve">fill=</w:t>
+      </w:r>
+      <w:r>
+        <w:rPr>
+          <w:rStyle w:val="StringTok"/>
+        </w:rPr>
+        <w:t xml:space="preserve">"darkred"</w:t>
       </w:r>
       <w:r>
         <w:rPr>
@@ -2191,13 +2478,118 @@
         <w:rPr>
           <w:rStyle w:val="DataTypeTok"/>
         </w:rPr>
-        <w:t xml:space="preserve">col=</w:t>
-      </w:r>
-      <w:r>
-        <w:rPr>
-          <w:rStyle w:val="StringTok"/>
-        </w:rPr>
-        <w:t xml:space="preserve">"darkblue"</w:t>
+        <w:t xml:space="preserve">colour=</w:t>
+      </w:r>
+      <w:r>
+        <w:rPr>
+          <w:rStyle w:val="StringTok"/>
+        </w:rPr>
+        <w:t xml:space="preserve">"black"</w:t>
+      </w:r>
+      <w:r>
+        <w:rPr>
+          <w:rStyle w:val="NormalTok"/>
+        </w:rPr>
+        <w:t xml:space="preserve">) +</w:t>
+      </w:r>
+      <w:r>
+        <w:rPr>
+          <w:rStyle w:val="StringTok"/>
+        </w:rPr>
+        <w:t xml:space="preserve"> </w:t>
+      </w:r>
+      <w:r>
+        <w:br w:type="textWrapping"/>
+      </w:r>
+      <w:r>
+        <w:rPr>
+          <w:rStyle w:val="StringTok"/>
+        </w:rPr>
+        <w:t xml:space="preserve">    </w:t>
+      </w:r>
+      <w:r>
+        <w:rPr>
+          <w:rStyle w:val="KeywordTok"/>
+        </w:rPr>
+        <w:t xml:space="preserve">ylab</w:t>
+      </w:r>
+      <w:r>
+        <w:rPr>
+          <w:rStyle w:val="NormalTok"/>
+        </w:rPr>
+        <w:t xml:space="preserve">(</w:t>
+      </w:r>
+      <w:r>
+        <w:rPr>
+          <w:rStyle w:val="StringTok"/>
+        </w:rPr>
+        <w:t xml:space="preserve">"Frequency"</w:t>
+      </w:r>
+      <w:r>
+        <w:rPr>
+          <w:rStyle w:val="NormalTok"/>
+        </w:rPr>
+        <w:t xml:space="preserve">) +</w:t>
+      </w:r>
+      <w:r>
+        <w:br w:type="textWrapping"/>
+      </w:r>
+      <w:r>
+        <w:rPr>
+          <w:rStyle w:val="StringTok"/>
+        </w:rPr>
+        <w:t xml:space="preserve">    </w:t>
+      </w:r>
+      <w:r>
+        <w:rPr>
+          <w:rStyle w:val="KeywordTok"/>
+        </w:rPr>
+        <w:t xml:space="preserve">xlab</w:t>
+      </w:r>
+      <w:r>
+        <w:rPr>
+          <w:rStyle w:val="NormalTok"/>
+        </w:rPr>
+        <w:t xml:space="preserve">(</w:t>
+      </w:r>
+      <w:r>
+        <w:rPr>
+          <w:rStyle w:val="StringTok"/>
+        </w:rPr>
+        <w:t xml:space="preserve">"Steps"</w:t>
+      </w:r>
+      <w:r>
+        <w:rPr>
+          <w:rStyle w:val="NormalTok"/>
+        </w:rPr>
+        <w:t xml:space="preserve">) +</w:t>
+      </w:r>
+      <w:r>
+        <w:br w:type="textWrapping"/>
+      </w:r>
+      <w:r>
+        <w:rPr>
+          <w:rStyle w:val="StringTok"/>
+        </w:rPr>
+        <w:t xml:space="preserve">    </w:t>
+      </w:r>
+      <w:r>
+        <w:rPr>
+          <w:rStyle w:val="KeywordTok"/>
+        </w:rPr>
+        <w:t xml:space="preserve">ggtitle</w:t>
+      </w:r>
+      <w:r>
+        <w:rPr>
+          <w:rStyle w:val="NormalTok"/>
+        </w:rPr>
+        <w:t xml:space="preserve">(</w:t>
+      </w:r>
+      <w:r>
+        <w:rPr>
+          <w:rStyle w:val="StringTok"/>
+        </w:rPr>
+        <w:t xml:space="preserve">"Steps taken per day (Missing data imputed)"</w:t>
       </w:r>
       <w:r>
         <w:rPr>
@@ -2223,7 +2615,7 @@
                     </pic:cNvPicPr>
                   </pic:nvPicPr>
                   <pic:blipFill>
-                    <a:blip r:embed="rId36"/>
+                    <a:blip r:embed="rId37"/>
                     <a:stretch>
                       <a:fillRect/>
                     </a:stretch>
@@ -2401,7 +2793,7 @@
         <w:t xml:space="preserve">.</w:t>
       </w:r>
     </w:p>
-    <w:bookmarkStart w:id="37" w:name="are-there-differences-in-activity-patterns-between-weekdays-and-weekends"/>
+    <w:bookmarkStart w:id="38" w:name="are-there-differences-in-activity-patterns-between-weekdays-and-weekends"/>
     <w:p>
       <w:pPr>
         <w:pStyle w:val="Heading2"/>
@@ -2410,17 +2802,17 @@
         <w:t xml:space="preserve">Are there differences in activity patterns between weekdays and weekends?</w:t>
       </w:r>
     </w:p>
-    <w:bookmarkEnd w:id="37"/>
-    <w:bookmarkStart w:id="38" w:name="create-a-new-factor-variable-in-the-dataset-with-two-levels---weekday-and-weekend-indicating-whether-a-given-date-is-a-weekday-or-weekend-day."/>
-    <w:p>
-      <w:pPr>
-        <w:pStyle w:val="Heading3"/>
+    <w:bookmarkEnd w:id="38"/>
+    <w:bookmarkStart w:id="39" w:name="create-a-new-factor-variable-in-the-dataset-with-two-levels---weekday-and-weekend-indicating-whether-a-given-date-is-a-weekday-or-weekend-day."/>
+    <w:p>
+      <w:pPr>
+        <w:pStyle w:val="Heading4"/>
       </w:pPr>
       <w:r>
         <w:t xml:space="preserve">1. Create a new factor variable in the dataset with two levels - "weekday" and "weekend" indicating whether a given date is a weekday or weekend day.</w:t>
       </w:r>
     </w:p>
-    <w:bookmarkEnd w:id="38"/>
+    <w:bookmarkEnd w:id="39"/>
     <w:p>
       <w:pPr>
         <w:pStyle w:val="SourceCode"/>
@@ -2456,6 +2848,15 @@
         <w:t xml:space="preserve"> </w:t>
       </w:r>
       <w:r>
+        <w:br w:type="textWrapping"/>
+      </w:r>
+      <w:r>
+        <w:rPr>
+          <w:rStyle w:val="StringTok"/>
+        </w:rPr>
+        <w:t xml:space="preserve">    </w:t>
+      </w:r>
+      <w:r>
         <w:rPr>
           <w:rStyle w:val="KeywordTok"/>
         </w:rPr>
@@ -2846,16 +3247,16 @@
         <w:t xml:space="preserve">## 15264:     0 2012-11-29     2355    5 weekday</w:t>
       </w:r>
     </w:p>
-    <w:bookmarkStart w:id="39" w:name="make-a-panel-plot-containing-a-time-series-plot-i.e.-type-l-of-the-5-minute-interval-xaxis-and-the-average-number-of-steps-taken-averaged-across-all-weekday-days-or-weekend-days-yaxis."/>
-    <w:p>
-      <w:pPr>
-        <w:pStyle w:val="Heading3"/>
+    <w:bookmarkStart w:id="40" w:name="make-a-panel-plot-containing-a-time-series-plot-i.e.-type-l-of-the-5-minute-interval-xaxis-and-the-average-number-of-steps-taken-averaged-across-all-weekday-days-or-weekend-days-yaxis."/>
+    <w:p>
+      <w:pPr>
+        <w:pStyle w:val="Heading4"/>
       </w:pPr>
       <w:r>
         <w:t xml:space="preserve">2. Make a panel plot containing a time series plot (i.e. type = "l" ) of the 5-minute interval (xaxis) and the average number of steps taken, averaged across all weekday days or weekend days (yaxis).</w:t>
       </w:r>
     </w:p>
-    <w:bookmarkEnd w:id="39"/>
+    <w:bookmarkEnd w:id="40"/>
     <w:p>
       <w:pPr>
         <w:pStyle w:val="SourceCode"/>
@@ -2864,46 +3265,13 @@
         <w:rPr>
           <w:rStyle w:val="NormalTok"/>
         </w:rPr>
-        <w:t xml:space="preserve">avnust1 &lt;-</w:t>
-      </w:r>
-      <w:r>
-        <w:rPr>
-          <w:rStyle w:val="StringTok"/>
-        </w:rPr>
-        <w:t xml:space="preserve"> </w:t>
-      </w:r>
-      <w:r>
-        <w:rPr>
-          <w:rStyle w:val="KeywordTok"/>
-        </w:rPr>
-        <w:t xml:space="preserve">filter</w:t>
-      </w:r>
-      <w:r>
-        <w:rPr>
-          <w:rStyle w:val="NormalTok"/>
-        </w:rPr>
-        <w:t xml:space="preserve">(data2,type==</w:t>
-      </w:r>
-      <w:r>
-        <w:rPr>
-          <w:rStyle w:val="StringTok"/>
-        </w:rPr>
-        <w:t xml:space="preserve">"weekday"</w:t>
-      </w:r>
-      <w:r>
-        <w:rPr>
-          <w:rStyle w:val="NormalTok"/>
-        </w:rPr>
-        <w:t xml:space="preserve">) %&gt;%</w:t>
-      </w:r>
-      <w:r>
-        <w:br w:type="textWrapping"/>
-      </w:r>
-      <w:r>
-        <w:rPr>
-          <w:rStyle w:val="StringTok"/>
-        </w:rPr>
-        <w:t xml:space="preserve">  </w:t>
+        <w:t xml:space="preserve">avnust &lt;-</w:t>
+      </w:r>
+      <w:r>
+        <w:rPr>
+          <w:rStyle w:val="StringTok"/>
+        </w:rPr>
+        <w:t xml:space="preserve"> </w:t>
       </w:r>
       <w:r>
         <w:rPr>
@@ -2915,7 +3283,7 @@
         <w:rPr>
           <w:rStyle w:val="NormalTok"/>
         </w:rPr>
-        <w:t xml:space="preserve">(interval) %&gt;%</w:t>
+        <w:t xml:space="preserve">(data2,type,interval) %&gt;%</w:t>
       </w:r>
       <w:r>
         <w:rPr>
@@ -2964,72 +3332,42 @@
       </w:r>
       <w:r>
         <w:rPr>
-          <w:rStyle w:val="NormalTok"/>
-        </w:rPr>
-        <w:t xml:space="preserve">avnust2 &lt;-</w:t>
-      </w:r>
-      <w:r>
-        <w:rPr>
-          <w:rStyle w:val="StringTok"/>
-        </w:rPr>
-        <w:t xml:space="preserve"> </w:t>
-      </w:r>
-      <w:r>
-        <w:rPr>
-          <w:rStyle w:val="KeywordTok"/>
-        </w:rPr>
-        <w:t xml:space="preserve">filter</w:t>
-      </w:r>
-      <w:r>
-        <w:rPr>
-          <w:rStyle w:val="NormalTok"/>
-        </w:rPr>
-        <w:t xml:space="preserve">(data2,type==</w:t>
-      </w:r>
-      <w:r>
-        <w:rPr>
-          <w:rStyle w:val="StringTok"/>
-        </w:rPr>
-        <w:t xml:space="preserve">"weekend"</w:t>
-      </w:r>
-      <w:r>
-        <w:rPr>
-          <w:rStyle w:val="NormalTok"/>
-        </w:rPr>
-        <w:t xml:space="preserve">) %&gt;%</w:t>
-      </w:r>
-      <w:r>
-        <w:br w:type="textWrapping"/>
-      </w:r>
-      <w:r>
-        <w:rPr>
-          <w:rStyle w:val="StringTok"/>
-        </w:rPr>
-        <w:t xml:space="preserve">  </w:t>
-      </w:r>
-      <w:r>
-        <w:rPr>
-          <w:rStyle w:val="KeywordTok"/>
-        </w:rPr>
-        <w:t xml:space="preserve">group_by</w:t>
-      </w:r>
-      <w:r>
-        <w:rPr>
-          <w:rStyle w:val="NormalTok"/>
-        </w:rPr>
-        <w:t xml:space="preserve">(interval) %&gt;%</w:t>
-      </w:r>
-      <w:r>
-        <w:rPr>
-          <w:rStyle w:val="StringTok"/>
-        </w:rPr>
-        <w:t xml:space="preserve"> </w:t>
-      </w:r>
-      <w:r>
-        <w:rPr>
-          <w:rStyle w:val="KeywordTok"/>
-        </w:rPr>
-        <w:t xml:space="preserve">summarise</w:t>
+          <w:rStyle w:val="KeywordTok"/>
+        </w:rPr>
+        <w:t xml:space="preserve">ggplot</w:t>
+      </w:r>
+      <w:r>
+        <w:rPr>
+          <w:rStyle w:val="NormalTok"/>
+        </w:rPr>
+        <w:t xml:space="preserve">(avnust, </w:t>
+      </w:r>
+      <w:r>
+        <w:rPr>
+          <w:rStyle w:val="KeywordTok"/>
+        </w:rPr>
+        <w:t xml:space="preserve">aes</w:t>
+      </w:r>
+      <w:r>
+        <w:rPr>
+          <w:rStyle w:val="NormalTok"/>
+        </w:rPr>
+        <w:t xml:space="preserve">(interval,mean)) +</w:t>
+      </w:r>
+      <w:r>
+        <w:br w:type="textWrapping"/>
+      </w:r>
+      <w:r>
+        <w:rPr>
+          <w:rStyle w:val="StringTok"/>
+        </w:rPr>
+        <w:t xml:space="preserve">    </w:t>
+      </w:r>
+      <w:r>
+        <w:rPr>
+          <w:rStyle w:val="KeywordTok"/>
+        </w:rPr>
+        <w:t xml:space="preserve">geom_line</w:t>
       </w:r>
       <w:r>
         <w:rPr>
@@ -3041,34 +3379,73 @@
         <w:rPr>
           <w:rStyle w:val="DataTypeTok"/>
         </w:rPr>
-        <w:t xml:space="preserve">mean =</w:t>
-      </w:r>
-      <w:r>
-        <w:rPr>
-          <w:rStyle w:val="NormalTok"/>
-        </w:rPr>
-        <w:t xml:space="preserve"> </w:t>
-      </w:r>
-      <w:r>
-        <w:rPr>
-          <w:rStyle w:val="KeywordTok"/>
-        </w:rPr>
-        <w:t xml:space="preserve">mean</w:t>
-      </w:r>
-      <w:r>
-        <w:rPr>
-          <w:rStyle w:val="NormalTok"/>
-        </w:rPr>
-        <w:t xml:space="preserve">(steps))</w:t>
-      </w:r>
-      <w:r>
-        <w:br w:type="textWrapping"/>
-      </w:r>
-      <w:r>
-        <w:rPr>
-          <w:rStyle w:val="KeywordTok"/>
-        </w:rPr>
-        <w:t xml:space="preserve">par</w:t>
+        <w:t xml:space="preserve">color=</w:t>
+      </w:r>
+      <w:r>
+        <w:rPr>
+          <w:rStyle w:val="StringTok"/>
+        </w:rPr>
+        <w:t xml:space="preserve">"darkgreen"</w:t>
+      </w:r>
+      <w:r>
+        <w:rPr>
+          <w:rStyle w:val="NormalTok"/>
+        </w:rPr>
+        <w:t xml:space="preserve">) +</w:t>
+      </w:r>
+      <w:r>
+        <w:br w:type="textWrapping"/>
+      </w:r>
+      <w:r>
+        <w:rPr>
+          <w:rStyle w:val="StringTok"/>
+        </w:rPr>
+        <w:t xml:space="preserve">    </w:t>
+      </w:r>
+      <w:r>
+        <w:rPr>
+          <w:rStyle w:val="KeywordTok"/>
+        </w:rPr>
+        <w:t xml:space="preserve">facet_wrap</w:t>
+      </w:r>
+      <w:r>
+        <w:rPr>
+          <w:rStyle w:val="NormalTok"/>
+        </w:rPr>
+        <w:t xml:space="preserve">(~type, </w:t>
+      </w:r>
+      <w:r>
+        <w:rPr>
+          <w:rStyle w:val="DataTypeTok"/>
+        </w:rPr>
+        <w:t xml:space="preserve">ncol=</w:t>
+      </w:r>
+      <w:r>
+        <w:rPr>
+          <w:rStyle w:val="DecValTok"/>
+        </w:rPr>
+        <w:t xml:space="preserve">1</w:t>
+      </w:r>
+      <w:r>
+        <w:rPr>
+          <w:rStyle w:val="NormalTok"/>
+        </w:rPr>
+        <w:t xml:space="preserve">) +</w:t>
+      </w:r>
+      <w:r>
+        <w:br w:type="textWrapping"/>
+      </w:r>
+      <w:r>
+        <w:rPr>
+          <w:rStyle w:val="StringTok"/>
+        </w:rPr>
+        <w:t xml:space="preserve">    </w:t>
+      </w:r>
+      <w:r>
+        <w:rPr>
+          <w:rStyle w:val="KeywordTok"/>
+        </w:rPr>
+        <w:t xml:space="preserve">ggtitle</w:t>
       </w:r>
       <w:r>
         <w:rPr>
@@ -3078,15 +3455,30 @@
       </w:r>
       <w:r>
         <w:rPr>
-          <w:rStyle w:val="DataTypeTok"/>
-        </w:rPr>
-        <w:t xml:space="preserve">mfrow=</w:t>
-      </w:r>
-      <w:r>
-        <w:rPr>
-          <w:rStyle w:val="KeywordTok"/>
-        </w:rPr>
-        <w:t xml:space="preserve">c</w:t>
+          <w:rStyle w:val="StringTok"/>
+        </w:rPr>
+        <w:t xml:space="preserve">"Average number of steps taken per 5-minute interval"</w:t>
+      </w:r>
+      <w:r>
+        <w:rPr>
+          <w:rStyle w:val="NormalTok"/>
+        </w:rPr>
+        <w:t xml:space="preserve">) +</w:t>
+      </w:r>
+      <w:r>
+        <w:br w:type="textWrapping"/>
+      </w:r>
+      <w:r>
+        <w:rPr>
+          <w:rStyle w:val="StringTok"/>
+        </w:rPr>
+        <w:t xml:space="preserve">    </w:t>
+      </w:r>
+      <w:r>
+        <w:rPr>
+          <w:rStyle w:val="KeywordTok"/>
+        </w:rPr>
+        <w:t xml:space="preserve">xlab</w:t>
       </w:r>
       <w:r>
         <w:rPr>
@@ -3096,87 +3488,6 @@
       </w:r>
       <w:r>
         <w:rPr>
-          <w:rStyle w:val="DecValTok"/>
-        </w:rPr>
-        <w:t xml:space="preserve">1</w:t>
-      </w:r>
-      <w:r>
-        <w:rPr>
-          <w:rStyle w:val="NormalTok"/>
-        </w:rPr>
-        <w:t xml:space="preserve">,</w:t>
-      </w:r>
-      <w:r>
-        <w:rPr>
-          <w:rStyle w:val="DecValTok"/>
-        </w:rPr>
-        <w:t xml:space="preserve">2</w:t>
-      </w:r>
-      <w:r>
-        <w:rPr>
-          <w:rStyle w:val="NormalTok"/>
-        </w:rPr>
-        <w:t xml:space="preserve">))</w:t>
-      </w:r>
-      <w:r>
-        <w:br w:type="textWrapping"/>
-      </w:r>
-      <w:r>
-        <w:rPr>
-          <w:rStyle w:val="KeywordTok"/>
-        </w:rPr>
-        <w:t xml:space="preserve">plot</w:t>
-      </w:r>
-      <w:r>
-        <w:rPr>
-          <w:rStyle w:val="NormalTok"/>
-        </w:rPr>
-        <w:t xml:space="preserve">(avnust1$interval,avnust1$mean,</w:t>
-      </w:r>
-      <w:r>
-        <w:rPr>
-          <w:rStyle w:val="DataTypeTok"/>
-        </w:rPr>
-        <w:t xml:space="preserve">type =</w:t>
-      </w:r>
-      <w:r>
-        <w:rPr>
-          <w:rStyle w:val="StringTok"/>
-        </w:rPr>
-        <w:t xml:space="preserve">"l"</w:t>
-      </w:r>
-      <w:r>
-        <w:rPr>
-          <w:rStyle w:val="NormalTok"/>
-        </w:rPr>
-        <w:t xml:space="preserve">,</w:t>
-      </w:r>
-      <w:r>
-        <w:rPr>
-          <w:rStyle w:val="DataTypeTok"/>
-        </w:rPr>
-        <w:t xml:space="preserve">main=</w:t>
-      </w:r>
-      <w:r>
-        <w:rPr>
-          <w:rStyle w:val="StringTok"/>
-        </w:rPr>
-        <w:t xml:space="preserve">"Weekday"</w:t>
-      </w:r>
-      <w:r>
-        <w:rPr>
-          <w:rStyle w:val="NormalTok"/>
-        </w:rPr>
-        <w:t xml:space="preserve">,</w:t>
-      </w:r>
-      <w:r>
-        <w:rPr>
-          <w:rStyle w:val="DataTypeTok"/>
-        </w:rPr>
-        <w:t xml:space="preserve">xlab=</w:t>
-      </w:r>
-      <w:r>
-        <w:rPr>
           <w:rStyle w:val="StringTok"/>
         </w:rPr>
         <w:t xml:space="preserve">"Interval"</w:t>
@@ -3185,13 +3496,28 @@
         <w:rPr>
           <w:rStyle w:val="NormalTok"/>
         </w:rPr>
-        <w:t xml:space="preserve">,</w:t>
-      </w:r>
-      <w:r>
-        <w:rPr>
-          <w:rStyle w:val="DataTypeTok"/>
-        </w:rPr>
-        <w:t xml:space="preserve">ylab=</w:t>
+        <w:t xml:space="preserve">) +</w:t>
+      </w:r>
+      <w:r>
+        <w:br w:type="textWrapping"/>
+      </w:r>
+      <w:r>
+        <w:rPr>
+          <w:rStyle w:val="StringTok"/>
+        </w:rPr>
+        <w:t xml:space="preserve">    </w:t>
+      </w:r>
+      <w:r>
+        <w:rPr>
+          <w:rStyle w:val="KeywordTok"/>
+        </w:rPr>
+        <w:t xml:space="preserve">ylab</w:t>
+      </w:r>
+      <w:r>
+        <w:rPr>
+          <w:rStyle w:val="NormalTok"/>
+        </w:rPr>
+        <w:t xml:space="preserve">(</w:t>
       </w:r>
       <w:r>
         <w:rPr>
@@ -3203,178 +3529,7 @@
         <w:rPr>
           <w:rStyle w:val="NormalTok"/>
         </w:rPr>
-        <w:t xml:space="preserve">,</w:t>
-      </w:r>
-      <w:r>
-        <w:rPr>
-          <w:rStyle w:val="DataTypeTok"/>
-        </w:rPr>
-        <w:t xml:space="preserve">ylim=</w:t>
-      </w:r>
-      <w:r>
-        <w:rPr>
-          <w:rStyle w:val="KeywordTok"/>
-        </w:rPr>
-        <w:t xml:space="preserve">c</w:t>
-      </w:r>
-      <w:r>
-        <w:rPr>
-          <w:rStyle w:val="NormalTok"/>
-        </w:rPr>
-        <w:t xml:space="preserve">(</w:t>
-      </w:r>
-      <w:r>
-        <w:rPr>
-          <w:rStyle w:val="DecValTok"/>
-        </w:rPr>
-        <w:t xml:space="preserve">0</w:t>
-      </w:r>
-      <w:r>
-        <w:rPr>
-          <w:rStyle w:val="NormalTok"/>
-        </w:rPr>
-        <w:t xml:space="preserve">,</w:t>
-      </w:r>
-      <w:r>
-        <w:rPr>
-          <w:rStyle w:val="DecValTok"/>
-        </w:rPr>
-        <w:t xml:space="preserve">200</w:t>
-      </w:r>
-      <w:r>
-        <w:rPr>
-          <w:rStyle w:val="NormalTok"/>
-        </w:rPr>
-        <w:t xml:space="preserve">))</w:t>
-      </w:r>
-      <w:r>
-        <w:br w:type="textWrapping"/>
-      </w:r>
-      <w:r>
-        <w:rPr>
-          <w:rStyle w:val="KeywordTok"/>
-        </w:rPr>
-        <w:t xml:space="preserve">plot</w:t>
-      </w:r>
-      <w:r>
-        <w:rPr>
-          <w:rStyle w:val="NormalTok"/>
-        </w:rPr>
-        <w:t xml:space="preserve">(avnust2$interval,avnust2$mean,</w:t>
-      </w:r>
-      <w:r>
-        <w:rPr>
-          <w:rStyle w:val="DataTypeTok"/>
-        </w:rPr>
-        <w:t xml:space="preserve">type =</w:t>
-      </w:r>
-      <w:r>
-        <w:rPr>
-          <w:rStyle w:val="StringTok"/>
-        </w:rPr>
-        <w:t xml:space="preserve">"l"</w:t>
-      </w:r>
-      <w:r>
-        <w:rPr>
-          <w:rStyle w:val="NormalTok"/>
-        </w:rPr>
-        <w:t xml:space="preserve">,</w:t>
-      </w:r>
-      <w:r>
-        <w:rPr>
-          <w:rStyle w:val="DataTypeTok"/>
-        </w:rPr>
-        <w:t xml:space="preserve">main=</w:t>
-      </w:r>
-      <w:r>
-        <w:rPr>
-          <w:rStyle w:val="StringTok"/>
-        </w:rPr>
-        <w:t xml:space="preserve">"Weekend"</w:t>
-      </w:r>
-      <w:r>
-        <w:rPr>
-          <w:rStyle w:val="NormalTok"/>
-        </w:rPr>
-        <w:t xml:space="preserve">,</w:t>
-      </w:r>
-      <w:r>
-        <w:rPr>
-          <w:rStyle w:val="DataTypeTok"/>
-        </w:rPr>
-        <w:t xml:space="preserve">xlab=</w:t>
-      </w:r>
-      <w:r>
-        <w:rPr>
-          <w:rStyle w:val="StringTok"/>
-        </w:rPr>
-        <w:t xml:space="preserve">"Interval"</w:t>
-      </w:r>
-      <w:r>
-        <w:rPr>
-          <w:rStyle w:val="NormalTok"/>
-        </w:rPr>
-        <w:t xml:space="preserve">,</w:t>
-      </w:r>
-      <w:r>
-        <w:rPr>
-          <w:rStyle w:val="DataTypeTok"/>
-        </w:rPr>
-        <w:t xml:space="preserve">ylab=</w:t>
-      </w:r>
-      <w:r>
-        <w:rPr>
-          <w:rStyle w:val="StringTok"/>
-        </w:rPr>
-        <w:t xml:space="preserve">"Number of steps"</w:t>
-      </w:r>
-      <w:r>
-        <w:rPr>
-          <w:rStyle w:val="NormalTok"/>
-        </w:rPr>
-        <w:t xml:space="preserve">,</w:t>
-      </w:r>
-      <w:r>
-        <w:rPr>
-          <w:rStyle w:val="DataTypeTok"/>
-        </w:rPr>
-        <w:t xml:space="preserve">ylim=</w:t>
-      </w:r>
-      <w:r>
-        <w:rPr>
-          <w:rStyle w:val="KeywordTok"/>
-        </w:rPr>
-        <w:t xml:space="preserve">c</w:t>
-      </w:r>
-      <w:r>
-        <w:rPr>
-          <w:rStyle w:val="NormalTok"/>
-        </w:rPr>
-        <w:t xml:space="preserve">(</w:t>
-      </w:r>
-      <w:r>
-        <w:rPr>
-          <w:rStyle w:val="DecValTok"/>
-        </w:rPr>
-        <w:t xml:space="preserve">0</w:t>
-      </w:r>
-      <w:r>
-        <w:rPr>
-          <w:rStyle w:val="NormalTok"/>
-        </w:rPr>
-        <w:t xml:space="preserve">,</w:t>
-      </w:r>
-      <w:r>
-        <w:rPr>
-          <w:rStyle w:val="DecValTok"/>
-        </w:rPr>
-        <w:t xml:space="preserve">200</w:t>
-      </w:r>
-      <w:r>
-        <w:rPr>
-          <w:rStyle w:val="NormalTok"/>
-        </w:rPr>
-        <w:t xml:space="preserve">))</w:t>
+        <w:t xml:space="preserve">)</w:t>
       </w:r>
     </w:p>
     <w:p>
@@ -3394,7 +3549,7 @@
                     </pic:cNvPicPr>
                   </pic:nvPicPr>
                   <pic:blipFill>
-                    <a:blip r:embed="rId40"/>
+                    <a:blip r:embed="rId41"/>
                     <a:stretch>
                       <a:fillRect/>
                     </a:stretch>
@@ -3432,7 +3587,7 @@
 <file path=word/numbering.xml><?xml version="1.0" encoding="utf-8"?>
 <w:numbering xmlns:w="http://schemas.openxmlformats.org/wordprocessingml/2006/main">
   <w:abstractNum w:abstractNumId="0">
-    <w:nsid w:val="8d76902a"/>
+    <w:nsid w:val="2aa091a6"/>
     <w:multiLevelType w:val="multilevel"/>
     <w:lvl w:ilvl="0">
       <w:numFmt w:val="bullet"/>

</xml_diff>